<commit_message>
start implementing Company class
</commit_message>
<xml_diff>
--- a/Airlines.docx
+++ b/Airlines.docx
@@ -1,6 +1,6 @@
 
 <file path=word/document.xml><?xml version="1.0" encoding="utf-8"?>
-<w:document xmlns:wpc="http://schemas.microsoft.com/office/word/2010/wordprocessingCanvas" xmlns:cx="http://schemas.microsoft.com/office/drawing/2014/chartex" xmlns:cx1="http://schemas.microsoft.com/office/drawing/2015/9/8/chartex" xmlns:cx2="http://schemas.microsoft.com/office/drawing/2015/10/21/chartex" xmlns:cx3="http://schemas.microsoft.com/office/drawing/2016/5/9/chartex" xmlns:cx4="http://schemas.microsoft.com/office/drawing/2016/5/10/chartex" xmlns:cx5="http://schemas.microsoft.com/office/drawing/2016/5/11/chartex" xmlns:cx6="http://schemas.microsoft.com/office/drawing/2016/5/12/chartex" xmlns:cx7="http://schemas.microsoft.com/office/drawing/2016/5/13/chartex" xmlns:cx8="http://schemas.microsoft.com/office/drawing/2016/5/14/chartex" xmlns:mc="http://schemas.openxmlformats.org/markup-compatibility/2006" xmlns:aink="http://schemas.microsoft.com/office/drawing/2016/ink" xmlns:am3d="http://schemas.microsoft.com/office/drawing/2017/model3d" xmlns:o="urn:schemas-microsoft-com:office:office" xmlns:oel="http://schemas.microsoft.com/office/2019/extlst" xmlns:r="http://schemas.openxmlformats.org/officeDocument/2006/relationships" xmlns:m="http://schemas.openxmlformats.org/officeDocument/2006/math" xmlns:v="urn:schemas-microsoft-com:vml" xmlns:wp14="http://schemas.microsoft.com/office/word/2010/wordprocessingDrawing" xmlns:wp="http://schemas.openxmlformats.org/drawingml/2006/wordprocessingDrawing" xmlns:w10="urn:schemas-microsoft-com:office:word" xmlns:w="http://schemas.openxmlformats.org/wordprocessingml/2006/main" xmlns:w14="http://schemas.microsoft.com/office/word/2010/wordml" xmlns:w15="http://schemas.microsoft.com/office/word/2012/wordml" xmlns:w16cex="http://schemas.microsoft.com/office/word/2018/wordml/cex" xmlns:w16cid="http://schemas.microsoft.com/office/word/2016/wordml/cid" xmlns:w16="http://schemas.microsoft.com/office/word/2018/wordml" xmlns:w16sdtdh="http://schemas.microsoft.com/office/word/2020/wordml/sdtdatahash" xmlns:w16se="http://schemas.microsoft.com/office/word/2015/wordml/symex" xmlns:wpg="http://schemas.microsoft.com/office/word/2010/wordprocessingGroup" xmlns:wpi="http://schemas.microsoft.com/office/word/2010/wordprocessingInk" xmlns:wne="http://schemas.microsoft.com/office/word/2006/wordml" xmlns:wps="http://schemas.microsoft.com/office/word/2010/wordprocessingShape" mc:Ignorable="w14 w15 w16se w16cid w16 w16cex w16sdtdh wp14">
+<w:document xmlns:wpc="http://schemas.microsoft.com/office/word/2010/wordprocessingCanvas" xmlns:cx="http://schemas.microsoft.com/office/drawing/2014/chartex" xmlns:cx1="http://schemas.microsoft.com/office/drawing/2015/9/8/chartex" xmlns:cx2="http://schemas.microsoft.com/office/drawing/2015/10/21/chartex" xmlns:cx3="http://schemas.microsoft.com/office/drawing/2016/5/9/chartex" xmlns:cx4="http://schemas.microsoft.com/office/drawing/2016/5/10/chartex" xmlns:cx5="http://schemas.microsoft.com/office/drawing/2016/5/11/chartex" xmlns:cx6="http://schemas.microsoft.com/office/drawing/2016/5/12/chartex" xmlns:cx7="http://schemas.microsoft.com/office/drawing/2016/5/13/chartex" xmlns:cx8="http://schemas.microsoft.com/office/drawing/2016/5/14/chartex" xmlns:mc="http://schemas.openxmlformats.org/markup-compatibility/2006" xmlns:aink="http://schemas.microsoft.com/office/drawing/2016/ink" xmlns:am3d="http://schemas.microsoft.com/office/drawing/2017/model3d" xmlns:o="urn:schemas-microsoft-com:office:office" xmlns:oel="http://schemas.microsoft.com/office/2019/extlst" xmlns:r="http://schemas.openxmlformats.org/officeDocument/2006/relationships" xmlns:m="http://schemas.openxmlformats.org/officeDocument/2006/math" xmlns:v="urn:schemas-microsoft-com:vml" xmlns:wp14="http://schemas.microsoft.com/office/word/2010/wordprocessingDrawing" xmlns:wp="http://schemas.openxmlformats.org/drawingml/2006/wordprocessingDrawing" xmlns:w10="urn:schemas-microsoft-com:office:word" xmlns:w="http://schemas.openxmlformats.org/wordprocessingml/2006/main" xmlns:w14="http://schemas.microsoft.com/office/word/2010/wordml" xmlns:w15="http://schemas.microsoft.com/office/word/2012/wordml" xmlns:w16cex="http://schemas.microsoft.com/office/word/2018/wordml/cex" xmlns:w16cid="http://schemas.microsoft.com/office/word/2016/wordml/cid" xmlns:w16="http://schemas.microsoft.com/office/word/2018/wordml" xmlns:w16du="http://schemas.microsoft.com/office/word/2023/wordml/word16du" xmlns:w16sdtdh="http://schemas.microsoft.com/office/word/2020/wordml/sdtdatahash" xmlns:w16se="http://schemas.microsoft.com/office/word/2015/wordml/symex" xmlns:wpg="http://schemas.microsoft.com/office/word/2010/wordprocessingGroup" xmlns:wpi="http://schemas.microsoft.com/office/word/2010/wordprocessingInk" xmlns:wne="http://schemas.microsoft.com/office/word/2006/wordml" xmlns:wps="http://schemas.microsoft.com/office/word/2010/wordprocessingShape" mc:Ignorable="w14 w15 w16se w16cid w16 w16cex w16sdtdh w16du wp14">
   <w:body>
     <w:p>
       <w:pPr>
@@ -21,13 +21,81 @@
     </w:p>
     <w:p>
       <w:r>
-        <w:t>The project implement the structure of airlines companies. There is main class company which holds all their flights, planes, stewardess and pilots (crew members). Each flight consist of p</w:t>
-      </w:r>
-      <w:r>
-        <w:t>lane, passenger, stewardess, pilots and characteristic data for flight: city of departure, arrival and UTC time in milliseconds. The class plane includes all of its flights, id, name and parameters describing the plane, such as, passengers, stewardesses, pilot</w:t>
-      </w:r>
-      <w:r>
-        <w:t xml:space="preserve">s capacity and required number of stewardess and pilots to operate the flight. Next class is person which holds nr, first and second name, birthday time (UTC time in milliseconds) and gender. Class person is parent class for passenger and crew member classes. The Passenger class contains flights and the crew member class contains flights and role of the crew member: pilot or stewardess. </w:t>
+        <w:t>The project implement the structure of airline companies. There is main class company which holds all their flights, planes, stewardess</w:t>
+      </w:r>
+      <w:r>
+        <w:t>es</w:t>
+      </w:r>
+      <w:r>
+        <w:t xml:space="preserve"> and pilots (crew members).</w:t>
+      </w:r>
+      <w:r>
+        <w:t xml:space="preserve"> Plane and flight cannot be constructed without assigning company to it whereas crew member can be created without it because </w:t>
+      </w:r>
+      <w:r>
+        <w:t>person</w:t>
+      </w:r>
+      <w:r>
+        <w:t xml:space="preserve"> can be unemployed. </w:t>
+      </w:r>
+      <w:r>
+        <w:t>It is convenient to store company pointer in flight, plane and crew member to forbid assigning them to multiple airline companies.</w:t>
+      </w:r>
+    </w:p>
+    <w:p>
+      <w:r>
+        <w:t>Each flight consist of p</w:t>
+      </w:r>
+      <w:r>
+        <w:t>lane, passenger, stewardess, pilots</w:t>
+      </w:r>
+      <w:r>
+        <w:t xml:space="preserve">, company to which belongs </w:t>
+      </w:r>
+      <w:r>
+        <w:t>and characteristic data for flight: city of departure, arrival and UTC time</w:t>
+      </w:r>
+      <w:r>
+        <w:t xml:space="preserve"> of departure and arrival</w:t>
+      </w:r>
+      <w:r>
+        <w:t xml:space="preserve"> in milliseconds. </w:t>
+      </w:r>
+    </w:p>
+    <w:p>
+      <w:r>
+        <w:t>The class plane includes all of its flights, id, name</w:t>
+      </w:r>
+      <w:r>
+        <w:t>, company that belongs to</w:t>
+      </w:r>
+      <w:r>
+        <w:t xml:space="preserve"> and parameters describing the plane, such as</w:t>
+      </w:r>
+      <w:r>
+        <w:t>:</w:t>
+      </w:r>
+      <w:r>
+        <w:t xml:space="preserve"> passengers, stewardesses, pilot</w:t>
+      </w:r>
+      <w:r>
+        <w:t xml:space="preserve">s capacity and required number of stewardess and pilots to operate the flight. </w:t>
+      </w:r>
+    </w:p>
+    <w:p>
+      <w:r>
+        <w:t xml:space="preserve">Next class is person which holds </w:t>
+      </w:r>
+      <w:r>
+        <w:t>id</w:t>
+      </w:r>
+      <w:r>
+        <w:t xml:space="preserve">, first and second name, birthday time (UTC time in milliseconds) and gender. Class person is parent class for passenger and crew member classes. </w:t>
+      </w:r>
+    </w:p>
+    <w:p>
+      <w:r>
+        <w:t>The Passenger class contains flights and the crew member class contains flights and role of the crew member: pilot or stewardess.</w:t>
       </w:r>
     </w:p>
     <w:p>
@@ -35,6 +103,7 @@
         <w:pStyle w:val="Nagwek1"/>
       </w:pPr>
       <w:r>
+        <w:lastRenderedPageBreak/>
         <w:t>Case study</w:t>
       </w:r>
     </w:p>
@@ -47,10 +116,10 @@
           <w:noProof/>
         </w:rPr>
         <w:drawing>
-          <wp:inline distT="0" distB="0" distL="0" distR="0" wp14:anchorId="2C633D0F" wp14:editId="2BD78990">
-            <wp:extent cx="5374537" cy="4787900"/>
-            <wp:effectExtent l="0" t="0" r="0" b="0"/>
-            <wp:docPr id="1014267878" name="Obraz 2"/>
+          <wp:inline distT="0" distB="0" distL="0" distR="0" wp14:anchorId="4EB7B60B" wp14:editId="623658B9">
+            <wp:extent cx="5776159" cy="4086665"/>
+            <wp:effectExtent l="0" t="0" r="0" b="9525"/>
+            <wp:docPr id="1686634464" name="Obraz 1" descr="Obraz zawierający tekst, diagram, Plan, zrzut ekranu&#10;&#10;Opis wygenerowany automatycznie"/>
             <wp:cNvGraphicFramePr>
               <a:graphicFrameLocks xmlns:a="http://schemas.openxmlformats.org/drawingml/2006/main" noChangeAspect="1"/>
             </wp:cNvGraphicFramePr>
@@ -58,7 +127,7 @@
               <a:graphicData uri="http://schemas.openxmlformats.org/drawingml/2006/picture">
                 <pic:pic xmlns:pic="http://schemas.openxmlformats.org/drawingml/2006/picture">
                   <pic:nvPicPr>
-                    <pic:cNvPr id="0" name="Picture 6"/>
+                    <pic:cNvPr id="1686634464" name="Obraz 1" descr="Obraz zawierający tekst, diagram, Plan, zrzut ekranu&#10;&#10;Opis wygenerowany automatycznie"/>
                     <pic:cNvPicPr>
                       <a:picLocks noChangeAspect="1" noChangeArrowheads="1"/>
                     </pic:cNvPicPr>
@@ -79,7 +148,7 @@
                   <pic:spPr bwMode="auto">
                     <a:xfrm>
                       <a:off x="0" y="0"/>
-                      <a:ext cx="5411544" cy="4820867"/>
+                      <a:ext cx="5835396" cy="4128576"/>
                     </a:xfrm>
                     <a:prstGeom prst="rect">
                       <a:avLst/>
@@ -96,7 +165,19 @@
         </w:drawing>
       </w:r>
     </w:p>
-    <w:p/>
+    <w:p>
+      <w:pPr>
+        <w:pStyle w:val="Nagwek1"/>
+      </w:pPr>
+      <w:r>
+        <w:t>Declaration of the classes</w:t>
+      </w:r>
+    </w:p>
+    <w:p>
+      <w:r>
+        <w:t>tekst</w:t>
+      </w:r>
+    </w:p>
     <w:sectPr>
       <w:pgSz w:w="11906" w:h="16838"/>
       <w:pgMar w:top="1417" w:right="1417" w:bottom="1417" w:left="1417" w:header="708" w:footer="708" w:gutter="0"/>
@@ -108,7 +189,7 @@
 </file>
 
 <file path=word/endnotes.xml><?xml version="1.0" encoding="utf-8"?>
-<w:endnotes xmlns:wpc="http://schemas.microsoft.com/office/word/2010/wordprocessingCanvas" xmlns:cx="http://schemas.microsoft.com/office/drawing/2014/chartex" xmlns:cx1="http://schemas.microsoft.com/office/drawing/2015/9/8/chartex" xmlns:cx2="http://schemas.microsoft.com/office/drawing/2015/10/21/chartex" xmlns:cx3="http://schemas.microsoft.com/office/drawing/2016/5/9/chartex" xmlns:cx4="http://schemas.microsoft.com/office/drawing/2016/5/10/chartex" xmlns:cx5="http://schemas.microsoft.com/office/drawing/2016/5/11/chartex" xmlns:cx6="http://schemas.microsoft.com/office/drawing/2016/5/12/chartex" xmlns:cx7="http://schemas.microsoft.com/office/drawing/2016/5/13/chartex" xmlns:cx8="http://schemas.microsoft.com/office/drawing/2016/5/14/chartex" xmlns:mc="http://schemas.openxmlformats.org/markup-compatibility/2006" xmlns:aink="http://schemas.microsoft.com/office/drawing/2016/ink" xmlns:am3d="http://schemas.microsoft.com/office/drawing/2017/model3d" xmlns:o="urn:schemas-microsoft-com:office:office" xmlns:oel="http://schemas.microsoft.com/office/2019/extlst" xmlns:r="http://schemas.openxmlformats.org/officeDocument/2006/relationships" xmlns:m="http://schemas.openxmlformats.org/officeDocument/2006/math" xmlns:v="urn:schemas-microsoft-com:vml" xmlns:wp14="http://schemas.microsoft.com/office/word/2010/wordprocessingDrawing" xmlns:wp="http://schemas.openxmlformats.org/drawingml/2006/wordprocessingDrawing" xmlns:w10="urn:schemas-microsoft-com:office:word" xmlns:w="http://schemas.openxmlformats.org/wordprocessingml/2006/main" xmlns:w14="http://schemas.microsoft.com/office/word/2010/wordml" xmlns:w15="http://schemas.microsoft.com/office/word/2012/wordml" xmlns:w16cex="http://schemas.microsoft.com/office/word/2018/wordml/cex" xmlns:w16cid="http://schemas.microsoft.com/office/word/2016/wordml/cid" xmlns:w16="http://schemas.microsoft.com/office/word/2018/wordml" xmlns:w16sdtdh="http://schemas.microsoft.com/office/word/2020/wordml/sdtdatahash" xmlns:w16se="http://schemas.microsoft.com/office/word/2015/wordml/symex" xmlns:wpg="http://schemas.microsoft.com/office/word/2010/wordprocessingGroup" xmlns:wpi="http://schemas.microsoft.com/office/word/2010/wordprocessingInk" xmlns:wne="http://schemas.microsoft.com/office/word/2006/wordml" xmlns:wps="http://schemas.microsoft.com/office/word/2010/wordprocessingShape" mc:Ignorable="w14 w15 w16se w16cid w16 w16cex w16sdtdh wp14">
+<w:endnotes xmlns:wpc="http://schemas.microsoft.com/office/word/2010/wordprocessingCanvas" xmlns:cx="http://schemas.microsoft.com/office/drawing/2014/chartex" xmlns:cx1="http://schemas.microsoft.com/office/drawing/2015/9/8/chartex" xmlns:cx2="http://schemas.microsoft.com/office/drawing/2015/10/21/chartex" xmlns:cx3="http://schemas.microsoft.com/office/drawing/2016/5/9/chartex" xmlns:cx4="http://schemas.microsoft.com/office/drawing/2016/5/10/chartex" xmlns:cx5="http://schemas.microsoft.com/office/drawing/2016/5/11/chartex" xmlns:cx6="http://schemas.microsoft.com/office/drawing/2016/5/12/chartex" xmlns:cx7="http://schemas.microsoft.com/office/drawing/2016/5/13/chartex" xmlns:cx8="http://schemas.microsoft.com/office/drawing/2016/5/14/chartex" xmlns:mc="http://schemas.openxmlformats.org/markup-compatibility/2006" xmlns:aink="http://schemas.microsoft.com/office/drawing/2016/ink" xmlns:am3d="http://schemas.microsoft.com/office/drawing/2017/model3d" xmlns:o="urn:schemas-microsoft-com:office:office" xmlns:oel="http://schemas.microsoft.com/office/2019/extlst" xmlns:r="http://schemas.openxmlformats.org/officeDocument/2006/relationships" xmlns:m="http://schemas.openxmlformats.org/officeDocument/2006/math" xmlns:v="urn:schemas-microsoft-com:vml" xmlns:wp14="http://schemas.microsoft.com/office/word/2010/wordprocessingDrawing" xmlns:wp="http://schemas.openxmlformats.org/drawingml/2006/wordprocessingDrawing" xmlns:w10="urn:schemas-microsoft-com:office:word" xmlns:w="http://schemas.openxmlformats.org/wordprocessingml/2006/main" xmlns:w14="http://schemas.microsoft.com/office/word/2010/wordml" xmlns:w15="http://schemas.microsoft.com/office/word/2012/wordml" xmlns:w16cex="http://schemas.microsoft.com/office/word/2018/wordml/cex" xmlns:w16cid="http://schemas.microsoft.com/office/word/2016/wordml/cid" xmlns:w16="http://schemas.microsoft.com/office/word/2018/wordml" xmlns:w16du="http://schemas.microsoft.com/office/word/2023/wordml/word16du" xmlns:w16sdtdh="http://schemas.microsoft.com/office/word/2020/wordml/sdtdatahash" xmlns:w16se="http://schemas.microsoft.com/office/word/2015/wordml/symex" xmlns:wpg="http://schemas.microsoft.com/office/word/2010/wordprocessingGroup" xmlns:wpi="http://schemas.microsoft.com/office/word/2010/wordprocessingInk" xmlns:wne="http://schemas.microsoft.com/office/word/2006/wordml" xmlns:wps="http://schemas.microsoft.com/office/word/2010/wordprocessingShape" mc:Ignorable="w14 w15 w16se w16cid w16 w16cex w16sdtdh w16du wp14">
   <w:endnote w:type="separator" w:id="-1">
     <w:p>
       <w:pPr>
@@ -133,7 +214,7 @@
 </file>
 
 <file path=word/footnotes.xml><?xml version="1.0" encoding="utf-8"?>
-<w:footnotes xmlns:wpc="http://schemas.microsoft.com/office/word/2010/wordprocessingCanvas" xmlns:cx="http://schemas.microsoft.com/office/drawing/2014/chartex" xmlns:cx1="http://schemas.microsoft.com/office/drawing/2015/9/8/chartex" xmlns:cx2="http://schemas.microsoft.com/office/drawing/2015/10/21/chartex" xmlns:cx3="http://schemas.microsoft.com/office/drawing/2016/5/9/chartex" xmlns:cx4="http://schemas.microsoft.com/office/drawing/2016/5/10/chartex" xmlns:cx5="http://schemas.microsoft.com/office/drawing/2016/5/11/chartex" xmlns:cx6="http://schemas.microsoft.com/office/drawing/2016/5/12/chartex" xmlns:cx7="http://schemas.microsoft.com/office/drawing/2016/5/13/chartex" xmlns:cx8="http://schemas.microsoft.com/office/drawing/2016/5/14/chartex" xmlns:mc="http://schemas.openxmlformats.org/markup-compatibility/2006" xmlns:aink="http://schemas.microsoft.com/office/drawing/2016/ink" xmlns:am3d="http://schemas.microsoft.com/office/drawing/2017/model3d" xmlns:o="urn:schemas-microsoft-com:office:office" xmlns:oel="http://schemas.microsoft.com/office/2019/extlst" xmlns:r="http://schemas.openxmlformats.org/officeDocument/2006/relationships" xmlns:m="http://schemas.openxmlformats.org/officeDocument/2006/math" xmlns:v="urn:schemas-microsoft-com:vml" xmlns:wp14="http://schemas.microsoft.com/office/word/2010/wordprocessingDrawing" xmlns:wp="http://schemas.openxmlformats.org/drawingml/2006/wordprocessingDrawing" xmlns:w10="urn:schemas-microsoft-com:office:word" xmlns:w="http://schemas.openxmlformats.org/wordprocessingml/2006/main" xmlns:w14="http://schemas.microsoft.com/office/word/2010/wordml" xmlns:w15="http://schemas.microsoft.com/office/word/2012/wordml" xmlns:w16cex="http://schemas.microsoft.com/office/word/2018/wordml/cex" xmlns:w16cid="http://schemas.microsoft.com/office/word/2016/wordml/cid" xmlns:w16="http://schemas.microsoft.com/office/word/2018/wordml" xmlns:w16sdtdh="http://schemas.microsoft.com/office/word/2020/wordml/sdtdatahash" xmlns:w16se="http://schemas.microsoft.com/office/word/2015/wordml/symex" xmlns:wpg="http://schemas.microsoft.com/office/word/2010/wordprocessingGroup" xmlns:wpi="http://schemas.microsoft.com/office/word/2010/wordprocessingInk" xmlns:wne="http://schemas.microsoft.com/office/word/2006/wordml" xmlns:wps="http://schemas.microsoft.com/office/word/2010/wordprocessingShape" mc:Ignorable="w14 w15 w16se w16cid w16 w16cex w16sdtdh wp14">
+<w:footnotes xmlns:wpc="http://schemas.microsoft.com/office/word/2010/wordprocessingCanvas" xmlns:cx="http://schemas.microsoft.com/office/drawing/2014/chartex" xmlns:cx1="http://schemas.microsoft.com/office/drawing/2015/9/8/chartex" xmlns:cx2="http://schemas.microsoft.com/office/drawing/2015/10/21/chartex" xmlns:cx3="http://schemas.microsoft.com/office/drawing/2016/5/9/chartex" xmlns:cx4="http://schemas.microsoft.com/office/drawing/2016/5/10/chartex" xmlns:cx5="http://schemas.microsoft.com/office/drawing/2016/5/11/chartex" xmlns:cx6="http://schemas.microsoft.com/office/drawing/2016/5/12/chartex" xmlns:cx7="http://schemas.microsoft.com/office/drawing/2016/5/13/chartex" xmlns:cx8="http://schemas.microsoft.com/office/drawing/2016/5/14/chartex" xmlns:mc="http://schemas.openxmlformats.org/markup-compatibility/2006" xmlns:aink="http://schemas.microsoft.com/office/drawing/2016/ink" xmlns:am3d="http://schemas.microsoft.com/office/drawing/2017/model3d" xmlns:o="urn:schemas-microsoft-com:office:office" xmlns:oel="http://schemas.microsoft.com/office/2019/extlst" xmlns:r="http://schemas.openxmlformats.org/officeDocument/2006/relationships" xmlns:m="http://schemas.openxmlformats.org/officeDocument/2006/math" xmlns:v="urn:schemas-microsoft-com:vml" xmlns:wp14="http://schemas.microsoft.com/office/word/2010/wordprocessingDrawing" xmlns:wp="http://schemas.openxmlformats.org/drawingml/2006/wordprocessingDrawing" xmlns:w10="urn:schemas-microsoft-com:office:word" xmlns:w="http://schemas.openxmlformats.org/wordprocessingml/2006/main" xmlns:w14="http://schemas.microsoft.com/office/word/2010/wordml" xmlns:w15="http://schemas.microsoft.com/office/word/2012/wordml" xmlns:w16cex="http://schemas.microsoft.com/office/word/2018/wordml/cex" xmlns:w16cid="http://schemas.microsoft.com/office/word/2016/wordml/cid" xmlns:w16="http://schemas.microsoft.com/office/word/2018/wordml" xmlns:w16du="http://schemas.microsoft.com/office/word/2023/wordml/word16du" xmlns:w16sdtdh="http://schemas.microsoft.com/office/word/2020/wordml/sdtdatahash" xmlns:w16se="http://schemas.microsoft.com/office/word/2015/wordml/symex" xmlns:wpg="http://schemas.microsoft.com/office/word/2010/wordprocessingGroup" xmlns:wpi="http://schemas.microsoft.com/office/word/2010/wordprocessingInk" xmlns:wne="http://schemas.microsoft.com/office/word/2006/wordml" xmlns:wps="http://schemas.microsoft.com/office/word/2010/wordprocessingShape" mc:Ignorable="w14 w15 w16se w16cid w16 w16cex w16sdtdh w16du wp14">
   <w:footnote w:type="separator" w:id="-1">
     <w:p>
       <w:pPr>
@@ -158,7 +239,7 @@
 </file>
 
 <file path=word/styles.xml><?xml version="1.0" encoding="utf-8"?>
-<w:styles xmlns:mc="http://schemas.openxmlformats.org/markup-compatibility/2006" xmlns:r="http://schemas.openxmlformats.org/officeDocument/2006/relationships" xmlns:w="http://schemas.openxmlformats.org/wordprocessingml/2006/main" xmlns:w14="http://schemas.microsoft.com/office/word/2010/wordml" xmlns:w15="http://schemas.microsoft.com/office/word/2012/wordml" xmlns:w16cex="http://schemas.microsoft.com/office/word/2018/wordml/cex" xmlns:w16cid="http://schemas.microsoft.com/office/word/2016/wordml/cid" xmlns:w16="http://schemas.microsoft.com/office/word/2018/wordml" xmlns:w16sdtdh="http://schemas.microsoft.com/office/word/2020/wordml/sdtdatahash" xmlns:w16se="http://schemas.microsoft.com/office/word/2015/wordml/symex" mc:Ignorable="w14 w15 w16se w16cid w16 w16cex w16sdtdh">
+<w:styles xmlns:mc="http://schemas.openxmlformats.org/markup-compatibility/2006" xmlns:r="http://schemas.openxmlformats.org/officeDocument/2006/relationships" xmlns:w="http://schemas.openxmlformats.org/wordprocessingml/2006/main" xmlns:w14="http://schemas.microsoft.com/office/word/2010/wordml" xmlns:w15="http://schemas.microsoft.com/office/word/2012/wordml" xmlns:w16cex="http://schemas.microsoft.com/office/word/2018/wordml/cex" xmlns:w16cid="http://schemas.microsoft.com/office/word/2016/wordml/cid" xmlns:w16="http://schemas.microsoft.com/office/word/2018/wordml" xmlns:w16du="http://schemas.microsoft.com/office/word/2023/wordml/word16du" xmlns:w16sdtdh="http://schemas.microsoft.com/office/word/2020/wordml/sdtdatahash" xmlns:w16se="http://schemas.microsoft.com/office/word/2015/wordml/symex" mc:Ignorable="w14 w15 w16se w16cid w16 w16cex w16sdtdh w16du">
   <w:docDefaults>
     <w:rPrDefault>
       <w:rPr>

</xml_diff>

<commit_message>
further implementation of Company
</commit_message>
<xml_diff>
--- a/Airlines.docx
+++ b/Airlines.docx
@@ -21,81 +21,39 @@
     </w:p>
     <w:p>
       <w:r>
-        <w:t>The project implement the structure of airline companies. There is main class company which holds all their flights, planes, stewardess</w:t>
-      </w:r>
-      <w:r>
-        <w:t>es</w:t>
-      </w:r>
-      <w:r>
-        <w:t xml:space="preserve"> and pilots (crew members).</w:t>
-      </w:r>
-      <w:r>
-        <w:t xml:space="preserve"> Plane and flight cannot be constructed without assigning company to it whereas crew member can be created without it because </w:t>
-      </w:r>
-      <w:r>
-        <w:t>person</w:t>
-      </w:r>
-      <w:r>
-        <w:t xml:space="preserve"> can be unemployed. </w:t>
-      </w:r>
-      <w:r>
-        <w:t>It is convenient to store company pointer in flight, plane and crew member to forbid assigning them to multiple airline companies.</w:t>
+        <w:t>The project implements the structure of airline companies. The main class company holds all their flights, planes, stewardesses, and pilots (crew members). Plane, flight, and crew member store company pointers to forbid assigning them to multiple airline companies.</w:t>
       </w:r>
     </w:p>
     <w:p>
       <w:r>
-        <w:t>Each flight consist of p</w:t>
-      </w:r>
-      <w:r>
-        <w:t>lane, passenger, stewardess, pilots</w:t>
-      </w:r>
-      <w:r>
-        <w:t xml:space="preserve">, company to which belongs </w:t>
-      </w:r>
-      <w:r>
-        <w:t>and characteristic data for flight: city of departure, arrival and UTC time</w:t>
-      </w:r>
-      <w:r>
-        <w:t xml:space="preserve"> of departure and arrival</w:t>
-      </w:r>
-      <w:r>
-        <w:t xml:space="preserve"> in milliseconds. </w:t>
+        <w:t xml:space="preserve">Each flight consists of the plane, passenger, stewardess, pilots, company to which it belongs, and characteristic data for the flight: city of departure, arrival, and UTC of departure and arrival in milliseconds. </w:t>
       </w:r>
     </w:p>
     <w:p>
       <w:r>
-        <w:t>The class plane includes all of its flights, id, name</w:t>
-      </w:r>
-      <w:r>
-        <w:t>, company that belongs to</w:t>
-      </w:r>
-      <w:r>
-        <w:t xml:space="preserve"> and parameters describing the plane, such as</w:t>
-      </w:r>
-      <w:r>
-        <w:t>:</w:t>
-      </w:r>
-      <w:r>
-        <w:t xml:space="preserve"> passengers, stewardesses, pilot</w:t>
-      </w:r>
-      <w:r>
-        <w:t xml:space="preserve">s capacity and required number of stewardess and pilots to operate the flight. </w:t>
+        <w:t xml:space="preserve">The class plane includes all of its flights, ID, name, company that belongs to, and parameters describing the plane, such as passengers, stewardesses, pilots capacity, and required number of stewardesses and pilots to operate the flight. </w:t>
       </w:r>
     </w:p>
     <w:p>
       <w:r>
-        <w:t xml:space="preserve">Next class is person which holds </w:t>
-      </w:r>
-      <w:r>
-        <w:t>id</w:t>
-      </w:r>
-      <w:r>
-        <w:t xml:space="preserve">, first and second name, birthday time (UTC time in milliseconds) and gender. Class person is parent class for passenger and crew member classes. </w:t>
+        <w:t xml:space="preserve">The next class is a person with ID, first and second name, birthday time (UTC in milliseconds), and gender. Class person is parent class for passenger and crew member classes. </w:t>
       </w:r>
     </w:p>
     <w:p>
       <w:r>
-        <w:t>The Passenger class contains flights and the crew member class contains flights and role of the crew member: pilot or stewardess.</w:t>
+        <w:t>The Passenger class contains flights</w:t>
+      </w:r>
+      <w:r>
+        <w:t>. T</w:t>
+      </w:r>
+      <w:r>
+        <w:t>he crew member class contains flights and the role of the crew member: pilot or stewardess.</w:t>
+      </w:r>
+      <w:r>
+        <w:t xml:space="preserve"> </w:t>
+      </w:r>
+      <w:r>
+        <w:t>Separating these classes will allow the implementation of specific functions and parameters for these classes in the future.</w:t>
       </w:r>
     </w:p>
     <w:p>
@@ -174,9 +132,11 @@
       </w:r>
     </w:p>
     <w:p>
+      <w:proofErr w:type="spellStart"/>
       <w:r>
         <w:t>tekst</w:t>
       </w:r>
+      <w:proofErr w:type="spellEnd"/>
     </w:p>
     <w:sectPr>
       <w:pgSz w:w="11906" w:h="16838"/>

</xml_diff>